<commit_message>
perbaikan template import soal word
</commit_message>
<xml_diff>
--- a/public/form/form-soal-ganda.docx
+++ b/public/form/form-soal-ganda.docx
@@ -1,6 +1,6 @@
 
 <file path=word/document.xml><?xml version="1.0" encoding="utf-8"?>
-<w:document xmlns:wpc="http://schemas.microsoft.com/office/word/2010/wordprocessingCanvas" xmlns:mc="http://schemas.openxmlformats.org/markup-compatibility/2006" xmlns:o="urn:schemas-microsoft-com:office:office" xmlns:r="http://schemas.openxmlformats.org/officeDocument/2006/relationships" xmlns:m="http://schemas.openxmlformats.org/officeDocument/2006/math" xmlns:v="urn:schemas-microsoft-com:vml" xmlns:wp14="http://schemas.microsoft.com/office/word/2010/wordprocessingDrawing" xmlns:wp="http://schemas.openxmlformats.org/drawingml/2006/wordprocessingDrawing" xmlns:w10="urn:schemas-microsoft-com:office:word" xmlns:w="http://schemas.openxmlformats.org/wordprocessingml/2006/main" xmlns:w14="http://schemas.microsoft.com/office/word/2010/wordml" xmlns:w15="http://schemas.microsoft.com/office/word/2012/wordml" xmlns:wpg="http://schemas.microsoft.com/office/word/2010/wordprocessingGroup" xmlns:wpi="http://schemas.microsoft.com/office/word/2010/wordprocessingInk" xmlns:wne="http://schemas.microsoft.com/office/word/2006/wordml" xmlns:wps="http://schemas.microsoft.com/office/word/2010/wordprocessingShape" mc:Ignorable="w14 w15 wp14">
+<w:document xmlns:wpc="http://schemas.microsoft.com/office/word/2010/wordprocessingCanvas" xmlns:cx="http://schemas.microsoft.com/office/drawing/2014/chartex" xmlns:cx1="http://schemas.microsoft.com/office/drawing/2015/9/8/chartex" xmlns:cx2="http://schemas.microsoft.com/office/drawing/2015/10/21/chartex" xmlns:cx3="http://schemas.microsoft.com/office/drawing/2016/5/9/chartex" xmlns:cx4="http://schemas.microsoft.com/office/drawing/2016/5/10/chartex" xmlns:cx5="http://schemas.microsoft.com/office/drawing/2016/5/11/chartex" xmlns:cx6="http://schemas.microsoft.com/office/drawing/2016/5/12/chartex" xmlns:cx7="http://schemas.microsoft.com/office/drawing/2016/5/13/chartex" xmlns:cx8="http://schemas.microsoft.com/office/drawing/2016/5/14/chartex" xmlns:mc="http://schemas.openxmlformats.org/markup-compatibility/2006" xmlns:aink="http://schemas.microsoft.com/office/drawing/2016/ink" xmlns:am3d="http://schemas.microsoft.com/office/drawing/2017/model3d" xmlns:o="urn:schemas-microsoft-com:office:office" xmlns:oel="http://schemas.microsoft.com/office/2019/extlst" xmlns:r="http://schemas.openxmlformats.org/officeDocument/2006/relationships" xmlns:m="http://schemas.openxmlformats.org/officeDocument/2006/math" xmlns:v="urn:schemas-microsoft-com:vml" xmlns:wp14="http://schemas.microsoft.com/office/word/2010/wordprocessingDrawing" xmlns:wp="http://schemas.openxmlformats.org/drawingml/2006/wordprocessingDrawing" xmlns:w10="urn:schemas-microsoft-com:office:word" xmlns:w="http://schemas.openxmlformats.org/wordprocessingml/2006/main" xmlns:w14="http://schemas.microsoft.com/office/word/2010/wordml" xmlns:w15="http://schemas.microsoft.com/office/word/2012/wordml" xmlns:w16cex="http://schemas.microsoft.com/office/word/2018/wordml/cex" xmlns:w16cid="http://schemas.microsoft.com/office/word/2016/wordml/cid" xmlns:w16="http://schemas.microsoft.com/office/word/2018/wordml" xmlns:w16du="http://schemas.microsoft.com/office/word/2023/wordml/word16du" xmlns:w16sdtdh="http://schemas.microsoft.com/office/word/2020/wordml/sdtdatahash" xmlns:w16sdtfl="http://schemas.microsoft.com/office/word/2024/wordml/sdtformatlock" xmlns:w16se="http://schemas.microsoft.com/office/word/2015/wordml/symex" xmlns:wpg="http://schemas.microsoft.com/office/word/2010/wordprocessingGroup" xmlns:wpi="http://schemas.microsoft.com/office/word/2010/wordprocessingInk" xmlns:wne="http://schemas.microsoft.com/office/word/2006/wordml" xmlns:wps="http://schemas.microsoft.com/office/word/2010/wordprocessingShape" mc:Ignorable="w14 w15 w16se w16cid w16 w16cex w16sdtdh w16sdtfl w16du wp14">
   <w:body>
     <w:p>
       <w:pPr>
@@ -303,84 +303,6 @@
               <w:t>Ini adalah contoh soal...</w:t>
             </w:r>
           </w:p>
-          <w:p>
-            <w:pPr>
-              <w:spacing w:after="0" w:line="240" w:lineRule="auto"/>
-            </w:pPr>
-            <w:r>
-              <w:rPr>
-                <w:noProof/>
-                <w:lang w:val="en-US"/>
-              </w:rPr>
-              <w:drawing>
-                <wp:inline distT="0" distB="0" distL="0" distR="0">
-                  <wp:extent cx="742569" cy="692148"/>
-                  <wp:effectExtent l="0" t="0" r="635" b="0"/>
-                  <wp:docPr id="2" name="Picture 2" descr="DB106"/>
-                  <wp:cNvGraphicFramePr>
-                    <a:graphicFrameLocks xmlns:a="http://schemas.openxmlformats.org/drawingml/2006/main" noGrp="1" noChangeAspect="1"/>
-                  </wp:cNvGraphicFramePr>
-                  <a:graphic xmlns:a="http://schemas.openxmlformats.org/drawingml/2006/main">
-                    <a:graphicData uri="http://schemas.openxmlformats.org/drawingml/2006/picture">
-                      <pic:pic xmlns:pic="http://schemas.openxmlformats.org/drawingml/2006/picture">
-                        <pic:nvPicPr>
-                          <pic:cNvPr id="3" name="Picture 2" descr="DB106"/>
-                          <pic:cNvPicPr>
-                            <a:picLocks noGrp="1" noChangeAspect="1" noChangeArrowheads="1"/>
-                          </pic:cNvPicPr>
-                        </pic:nvPicPr>
-                        <pic:blipFill>
-                          <a:blip r:embed="rId5" cstate="print">
-                            <a:extLst>
-                              <a:ext uri="{28A0092B-C50C-407E-A947-70E740481C1C}">
-                                <a14:useLocalDpi xmlns:a14="http://schemas.microsoft.com/office/drawing/2010/main" val="0"/>
-                              </a:ext>
-                            </a:extLst>
-                          </a:blip>
-                          <a:srcRect/>
-                          <a:stretch>
-                            <a:fillRect/>
-                          </a:stretch>
-                        </pic:blipFill>
-                        <pic:spPr bwMode="auto">
-                          <a:xfrm>
-                            <a:off x="0" y="0"/>
-                            <a:ext cx="742569" cy="692148"/>
-                          </a:xfrm>
-                          <a:prstGeom prst="rect">
-                            <a:avLst/>
-                          </a:prstGeom>
-                          <a:noFill/>
-                          <a:ln>
-                            <a:noFill/>
-                          </a:ln>
-                          <a:extLst>
-                            <a:ext uri="{909E8E84-426E-40DD-AFC4-6F175D3DCCD1}">
-                              <a14:hiddenFill xmlns:a14="http://schemas.microsoft.com/office/drawing/2010/main">
-                                <a:solidFill>
-                                  <a:srgbClr val="FFFFFF"/>
-                                </a:solidFill>
-                              </a14:hiddenFill>
-                            </a:ext>
-                            <a:ext uri="{91240B29-F687-4F45-9708-019B960494DF}">
-                              <a14:hiddenLine xmlns:a14="http://schemas.microsoft.com/office/drawing/2010/main" w="9525">
-                                <a:solidFill>
-                                  <a:srgbClr val="000000"/>
-                                </a:solidFill>
-                                <a:miter lim="800000"/>
-                                <a:headEnd/>
-                                <a:tailEnd/>
-                              </a14:hiddenLine>
-                            </a:ext>
-                          </a:extLst>
-                        </pic:spPr>
-                      </pic:pic>
-                    </a:graphicData>
-                  </a:graphic>
-                </wp:inline>
-              </w:drawing>
-            </w:r>
-          </w:p>
         </w:tc>
         <w:tc>
           <w:tcPr>
@@ -5897,7 +5819,6 @@
                 <w:color w:val="000000"/>
                 <w:lang w:eastAsia="id-ID"/>
               </w:rPr>
-              <w:lastRenderedPageBreak/>
               <w:t> </w:t>
             </w:r>
           </w:p>
@@ -6418,6 +6339,7 @@
                 <w:color w:val="000000"/>
                 <w:lang w:eastAsia="id-ID"/>
               </w:rPr>
+              <w:lastRenderedPageBreak/>
               <w:t> </w:t>
             </w:r>
           </w:p>
@@ -12671,7 +12593,6 @@
                 <w:color w:val="000000"/>
                 <w:lang w:eastAsia="id-ID"/>
               </w:rPr>
-              <w:lastRenderedPageBreak/>
               <w:t> </w:t>
             </w:r>
           </w:p>
@@ -13196,6 +13117,7 @@
                 <w:color w:val="000000"/>
                 <w:lang w:eastAsia="id-ID"/>
               </w:rPr>
+              <w:lastRenderedPageBreak/>
               <w:t> </w:t>
             </w:r>
           </w:p>
@@ -19483,7 +19405,6 @@
                 <w:color w:val="000000"/>
                 <w:lang w:eastAsia="id-ID"/>
               </w:rPr>
-              <w:lastRenderedPageBreak/>
               <w:t> </w:t>
             </w:r>
           </w:p>
@@ -20010,6 +19931,7 @@
                 <w:color w:val="000000"/>
                 <w:lang w:eastAsia="id-ID"/>
               </w:rPr>
+              <w:lastRenderedPageBreak/>
               <w:t> </w:t>
             </w:r>
           </w:p>
@@ -26347,7 +26269,6 @@
                 <w:color w:val="000000"/>
                 <w:lang w:eastAsia="id-ID"/>
               </w:rPr>
-              <w:lastRenderedPageBreak/>
               <w:t> </w:t>
             </w:r>
           </w:p>
@@ -26884,6 +26805,7 @@
                 <w:color w:val="000000"/>
                 <w:lang w:eastAsia="id-ID"/>
               </w:rPr>
+              <w:lastRenderedPageBreak/>
               <w:t> </w:t>
             </w:r>
           </w:p>
@@ -31720,10 +31642,7 @@
         </w:tc>
       </w:tr>
     </w:tbl>
-    <w:p>
-      <w:bookmarkStart w:id="0" w:name="_GoBack"/>
-      <w:bookmarkEnd w:id="0"/>
-    </w:p>
+    <w:p/>
     <w:sectPr>
       <w:pgSz w:w="11906" w:h="16838"/>
       <w:pgMar w:top="284" w:right="284" w:bottom="284" w:left="284" w:header="709" w:footer="709" w:gutter="0"/>
@@ -31735,7 +31654,7 @@
 </file>
 
 <file path=word/numbering.xml><?xml version="1.0" encoding="utf-8"?>
-<w:numbering xmlns:wpc="http://schemas.microsoft.com/office/word/2010/wordprocessingCanvas" xmlns:mc="http://schemas.openxmlformats.org/markup-compatibility/2006" xmlns:o="urn:schemas-microsoft-com:office:office" xmlns:r="http://schemas.openxmlformats.org/officeDocument/2006/relationships" xmlns:m="http://schemas.openxmlformats.org/officeDocument/2006/math" xmlns:v="urn:schemas-microsoft-com:vml" xmlns:wp14="http://schemas.microsoft.com/office/word/2010/wordprocessingDrawing" xmlns:wp="http://schemas.openxmlformats.org/drawingml/2006/wordprocessingDrawing" xmlns:w10="urn:schemas-microsoft-com:office:word" xmlns:w="http://schemas.openxmlformats.org/wordprocessingml/2006/main" xmlns:w14="http://schemas.microsoft.com/office/word/2010/wordml" xmlns:w15="http://schemas.microsoft.com/office/word/2012/wordml" xmlns:wpg="http://schemas.microsoft.com/office/word/2010/wordprocessingGroup" xmlns:wpi="http://schemas.microsoft.com/office/word/2010/wordprocessingInk" xmlns:wne="http://schemas.microsoft.com/office/word/2006/wordml" xmlns:wps="http://schemas.microsoft.com/office/word/2010/wordprocessingShape" mc:Ignorable="w14 w15 wp14">
+<w:numbering xmlns:wpc="http://schemas.microsoft.com/office/word/2010/wordprocessingCanvas" xmlns:cx="http://schemas.microsoft.com/office/drawing/2014/chartex" xmlns:cx1="http://schemas.microsoft.com/office/drawing/2015/9/8/chartex" xmlns:cx2="http://schemas.microsoft.com/office/drawing/2015/10/21/chartex" xmlns:cx3="http://schemas.microsoft.com/office/drawing/2016/5/9/chartex" xmlns:cx4="http://schemas.microsoft.com/office/drawing/2016/5/10/chartex" xmlns:cx5="http://schemas.microsoft.com/office/drawing/2016/5/11/chartex" xmlns:cx6="http://schemas.microsoft.com/office/drawing/2016/5/12/chartex" xmlns:cx7="http://schemas.microsoft.com/office/drawing/2016/5/13/chartex" xmlns:cx8="http://schemas.microsoft.com/office/drawing/2016/5/14/chartex" xmlns:mc="http://schemas.openxmlformats.org/markup-compatibility/2006" xmlns:aink="http://schemas.microsoft.com/office/drawing/2016/ink" xmlns:am3d="http://schemas.microsoft.com/office/drawing/2017/model3d" xmlns:o="urn:schemas-microsoft-com:office:office" xmlns:oel="http://schemas.microsoft.com/office/2019/extlst" xmlns:r="http://schemas.openxmlformats.org/officeDocument/2006/relationships" xmlns:m="http://schemas.openxmlformats.org/officeDocument/2006/math" xmlns:v="urn:schemas-microsoft-com:vml" xmlns:wp14="http://schemas.microsoft.com/office/word/2010/wordprocessingDrawing" xmlns:wp="http://schemas.openxmlformats.org/drawingml/2006/wordprocessingDrawing" xmlns:w10="urn:schemas-microsoft-com:office:word" xmlns:w="http://schemas.openxmlformats.org/wordprocessingml/2006/main" xmlns:w14="http://schemas.microsoft.com/office/word/2010/wordml" xmlns:w15="http://schemas.microsoft.com/office/word/2012/wordml" xmlns:w16cex="http://schemas.microsoft.com/office/word/2018/wordml/cex" xmlns:w16cid="http://schemas.microsoft.com/office/word/2016/wordml/cid" xmlns:w16="http://schemas.microsoft.com/office/word/2018/wordml" xmlns:w16du="http://schemas.microsoft.com/office/word/2023/wordml/word16du" xmlns:w16sdtdh="http://schemas.microsoft.com/office/word/2020/wordml/sdtdatahash" xmlns:w16sdtfl="http://schemas.microsoft.com/office/word/2024/wordml/sdtformatlock" xmlns:w16se="http://schemas.microsoft.com/office/word/2015/wordml/symex" xmlns:wpg="http://schemas.microsoft.com/office/word/2010/wordprocessingGroup" xmlns:wpi="http://schemas.microsoft.com/office/word/2010/wordprocessingInk" xmlns:wne="http://schemas.microsoft.com/office/word/2006/wordml" xmlns:wps="http://schemas.microsoft.com/office/word/2010/wordprocessingShape" mc:Ignorable="w14 w15 w16se w16cid w16 w16cex w16sdtdh w16sdtfl w16du wp14">
   <w:abstractNum w:abstractNumId="0" w15:restartNumberingAfterBreak="0">
     <w:nsid w:val="0A8E0B17"/>
     <w:multiLevelType w:val="multilevel"/>
@@ -31856,17 +31775,17 @@
       </w:rPr>
     </w:lvl>
   </w:abstractNum>
-  <w:num w:numId="1">
+  <w:num w:numId="1" w16cid:durableId="397057">
     <w:abstractNumId w:val="0"/>
   </w:num>
-  <w:num w:numId="2">
+  <w:num w:numId="2" w16cid:durableId="974523456">
     <w:abstractNumId w:val="0"/>
   </w:num>
 </w:numbering>
 </file>
 
 <file path=word/styles.xml><?xml version="1.0" encoding="utf-8"?>
-<w:styles xmlns:mc="http://schemas.openxmlformats.org/markup-compatibility/2006" xmlns:r="http://schemas.openxmlformats.org/officeDocument/2006/relationships" xmlns:w="http://schemas.openxmlformats.org/wordprocessingml/2006/main" xmlns:w14="http://schemas.microsoft.com/office/word/2010/wordml" xmlns:w15="http://schemas.microsoft.com/office/word/2012/wordml" mc:Ignorable="w14 w15">
+<w:styles xmlns:mc="http://schemas.openxmlformats.org/markup-compatibility/2006" xmlns:r="http://schemas.openxmlformats.org/officeDocument/2006/relationships" xmlns:w="http://schemas.openxmlformats.org/wordprocessingml/2006/main" xmlns:w14="http://schemas.microsoft.com/office/word/2010/wordml" xmlns:w15="http://schemas.microsoft.com/office/word/2012/wordml" xmlns:w16cex="http://schemas.microsoft.com/office/word/2018/wordml/cex" xmlns:w16cid="http://schemas.microsoft.com/office/word/2016/wordml/cid" xmlns:w16="http://schemas.microsoft.com/office/word/2018/wordml" xmlns:w16du="http://schemas.microsoft.com/office/word/2023/wordml/word16du" xmlns:w16sdtdh="http://schemas.microsoft.com/office/word/2020/wordml/sdtdatahash" xmlns:w16sdtfl="http://schemas.microsoft.com/office/word/2024/wordml/sdtformatlock" xmlns:w16se="http://schemas.microsoft.com/office/word/2015/wordml/symex" mc:Ignorable="w14 w15 w16se w16cid w16 w16cex w16sdtdh w16sdtfl w16du">
   <w:docDefaults>
     <w:rPrDefault>
       <w:rPr>
@@ -31882,7 +31801,7 @@
       </w:pPr>
     </w:pPrDefault>
   </w:docDefaults>
-  <w:latentStyles w:defLockedState="0" w:defUIPriority="99" w:defSemiHidden="0" w:defUnhideWhenUsed="0" w:defQFormat="0" w:count="371">
+  <w:latentStyles w:defLockedState="0" w:defUIPriority="99" w:defSemiHidden="0" w:defUnhideWhenUsed="0" w:defQFormat="0" w:count="376">
     <w:lsdException w:name="Normal" w:uiPriority="0" w:qFormat="1"/>
     <w:lsdException w:name="heading 1" w:uiPriority="9" w:qFormat="1"/>
     <w:lsdException w:name="heading 2" w:semiHidden="1" w:uiPriority="9" w:unhideWhenUsed="1" w:qFormat="1"/>
@@ -32254,6 +32173,11 @@
     <w:lsdException w:name="List Table 5 Dark Accent 6" w:uiPriority="50"/>
     <w:lsdException w:name="List Table 6 Colorful Accent 6" w:uiPriority="51"/>
     <w:lsdException w:name="List Table 7 Colorful Accent 6" w:uiPriority="52"/>
+    <w:lsdException w:name="Mention" w:semiHidden="1" w:unhideWhenUsed="1"/>
+    <w:lsdException w:name="Smart Hyperlink" w:semiHidden="1" w:unhideWhenUsed="1"/>
+    <w:lsdException w:name="Hashtag" w:semiHidden="1" w:unhideWhenUsed="1"/>
+    <w:lsdException w:name="Unresolved Mention" w:semiHidden="1" w:unhideWhenUsed="1"/>
+    <w:lsdException w:name="Smart Link" w:semiHidden="1" w:unhideWhenUsed="1"/>
   </w:latentStyles>
   <w:style w:type="paragraph" w:default="1" w:styleId="Normal">
     <w:name w:val="Normal"/>

</xml_diff>